<commit_message>
video lab3 bai 3,4
</commit_message>
<xml_diff>
--- a/videodemo/Ph37268.docx
+++ b/videodemo/Ph37268.docx
@@ -123,6 +123,7 @@
           <w:sz w:val="32"/>
           <w:szCs w:val="32"/>
           <w:u w:val="single"/>
+          <w:lang w:val="vi-VN"/>
         </w:rPr>
       </w:pPr>
       <w:proofErr w:type="gramStart"/>
@@ -133,18 +134,58 @@
           <w:szCs w:val="32"/>
           <w:u w:val="single"/>
         </w:rPr>
-        <w:t>:</w:t>
-      </w:r>
-      <w:r>
+        <w:t>:https://youtu.be/HWMs9OfojtE?si=i7Mfh0tgK9kfzj6D</w:t>
+      </w:r>
+      <w:proofErr w:type="gramEnd"/>
+    </w:p>
+    <w:p>
+      <w:pPr>
         <w:rPr>
           <w:color w:val="4472C4" w:themeColor="accent1"/>
           <w:sz w:val="32"/>
           <w:szCs w:val="32"/>
           <w:u w:val="single"/>
-        </w:rPr>
-        <w:t>https://youtu.be/HWMs9OfojtE?si=i7Mfh0tgK9kfzj6D</w:t>
-      </w:r>
-      <w:proofErr w:type="gramEnd"/>
+          <w:lang w:val="vi-VN"/>
+        </w:rPr>
+      </w:pPr>
+    </w:p>
+    <w:p>
+      <w:pPr>
+        <w:rPr>
+          <w:sz w:val="32"/>
+          <w:szCs w:val="32"/>
+          <w:lang w:val="vi-VN"/>
+        </w:rPr>
+      </w:pPr>
+      <w:r>
+        <w:rPr>
+          <w:sz w:val="32"/>
+          <w:szCs w:val="32"/>
+          <w:lang w:val="vi-VN"/>
+        </w:rPr>
+        <w:t>Link video lab3_KOT104:</w:t>
+      </w:r>
+    </w:p>
+    <w:p>
+      <w:pPr>
+        <w:rPr>
+          <w:color w:val="4472C4" w:themeColor="accent1"/>
+          <w:sz w:val="32"/>
+          <w:szCs w:val="32"/>
+          <w:u w:val="single"/>
+          <w:lang w:val="vi-VN"/>
+        </w:rPr>
+      </w:pPr>
+      <w:r>
+        <w:rPr>
+          <w:color w:val="4472C4" w:themeColor="accent1"/>
+          <w:sz w:val="32"/>
+          <w:szCs w:val="32"/>
+          <w:u w:val="single"/>
+          <w:lang w:val="vi-VN"/>
+        </w:rPr>
+        <w:t>https://youtu.be/NkyiGxkalQY?si=SI1AYXSp_6mWqoVo</w:t>
+      </w:r>
     </w:p>
     <w:p>
       <w:pPr>

</xml_diff>